<commit_message>
Update documentation for SelectTimeSeries and TableTimeSeriesMath commands.
</commit_message>
<xml_diff>
--- a/doc/UserManual/Word/60_Command_SelectTimeSeries.docx
+++ b/doc/UserManual/Word/60_Command_SelectTimeSeries.docx
@@ -70,8 +70,10 @@
         <w:t>.</w:t>
       </w:r>
       <w:r>
-        <w:t>03</w:t>
-      </w:r>
+        <w:t>11</w:t>
+      </w:r>
+      <w:bookmarkStart w:id="0" w:name="_GoBack"/>
+      <w:bookmarkEnd w:id="0"/>
       <w:r>
         <w:t>.0</w:t>
       </w:r>
@@ -85,19 +87,19 @@
         <w:t>1</w:t>
       </w:r>
       <w:r>
-        <w:t>5</w:t>
+        <w:t>6</w:t>
       </w:r>
       <w:r>
         <w:t>-</w:t>
       </w:r>
       <w:r>
-        <w:t>06</w:t>
+        <w:t>05</w:t>
       </w:r>
       <w:r>
         <w:t>-</w:t>
       </w:r>
       <w:r>
-        <w:t>0</w:t>
+        <w:t>3</w:t>
       </w:r>
       <w:r>
         <w:t>1</w:t>
@@ -385,7 +387,7 @@
           <w:numId w:val="0"/>
         </w:numPr>
       </w:pPr>
-      <w:bookmarkStart w:id="0" w:name="replaceValue"/>
+      <w:bookmarkStart w:id="1" w:name="replaceValue"/>
     </w:p>
     <w:p>
       <w:r>
@@ -701,8 +703,6 @@
             <w:r>
               <w:t>Description</w:t>
             </w:r>
-            <w:bookmarkStart w:id="1" w:name="_GoBack"/>
-            <w:bookmarkEnd w:id="1"/>
           </w:p>
         </w:tc>
         <w:tc>
@@ -769,15 +769,7 @@
             </w:r>
             <w:proofErr w:type="spellEnd"/>
             <w:r>
-              <w:t xml:space="preserve"> – </w:t>
-            </w:r>
-            <w:proofErr w:type="spellStart"/>
-            <w:r>
-              <w:t>all time</w:t>
-            </w:r>
-            <w:proofErr w:type="spellEnd"/>
-            <w:r>
-              <w:t xml:space="preserve"> series that match the </w:t>
+              <w:t xml:space="preserve"> – all time series that match the </w:t>
             </w:r>
             <w:r>
               <w:rPr>
@@ -805,15 +797,7 @@
             </w:r>
             <w:proofErr w:type="spellEnd"/>
             <w:r>
-              <w:t xml:space="preserve"> – </w:t>
-            </w:r>
-            <w:proofErr w:type="spellStart"/>
-            <w:r>
-              <w:t>all time</w:t>
-            </w:r>
-            <w:proofErr w:type="spellEnd"/>
-            <w:r>
-              <w:t xml:space="preserve"> series before the command.</w:t>
+              <w:t xml:space="preserve"> – all time series before the command.</w:t>
             </w:r>
           </w:p>
           <w:p>
@@ -832,15 +816,7 @@
             </w:r>
             <w:proofErr w:type="spellEnd"/>
             <w:r>
-              <w:t xml:space="preserve"> – </w:t>
-            </w:r>
-            <w:proofErr w:type="spellStart"/>
-            <w:r>
-              <w:t>all time</w:t>
-            </w:r>
-            <w:proofErr w:type="spellEnd"/>
-            <w:r>
-              <w:t xml:space="preserve"> series in the ensemble will be modified (see the </w:t>
+              <w:t xml:space="preserve"> – all time series in the ensemble will be modified (see the </w:t>
             </w:r>
             <w:proofErr w:type="spellStart"/>
             <w:r>
@@ -960,7 +936,6 @@
               <w:rPr>
                 <w:rStyle w:val="RTiSWDocLiteralText"/>
               </w:rPr>
-              <w:lastRenderedPageBreak/>
               <w:t>TSID</w:t>
             </w:r>
           </w:p>
@@ -1066,10 +1041,7 @@
               <w:t>The ensemble to be modified, if processing an ensemble.</w:t>
             </w:r>
             <w:r>
-              <w:t xml:space="preserve">  </w:t>
-            </w:r>
-            <w:r>
-              <w:t xml:space="preserve">Can be specified using processor </w:t>
+              <w:t xml:space="preserve">  Can be specified using processor </w:t>
             </w:r>
             <w:r>
               <w:rPr>
@@ -1437,6 +1409,21 @@
             <w:r>
               <w:t xml:space="preserve"> parameter.</w:t>
             </w:r>
+            <w:r>
+              <w:t xml:space="preserve">  </w:t>
+            </w:r>
+            <w:r>
+              <w:t xml:space="preserve">Can be specified using processor </w:t>
+            </w:r>
+            <w:r>
+              <w:rPr>
+                <w:rStyle w:val="RTiSWDocLiteralText"/>
+              </w:rPr>
+              <w:t>${Property}</w:t>
+            </w:r>
+            <w:r>
+              <w:t>.</w:t>
+            </w:r>
           </w:p>
         </w:tc>
         <w:tc>
@@ -1555,10 +1542,7 @@
               <w:t>to check against the property value, using criterion.</w:t>
             </w:r>
             <w:r>
-              <w:t xml:space="preserve">  </w:t>
-            </w:r>
-            <w:r>
-              <w:t xml:space="preserve">Can be specified using processor </w:t>
+              <w:t xml:space="preserve">  Can be specified using processor </w:t>
             </w:r>
             <w:r>
               <w:rPr>
@@ -1623,11 +1607,11 @@
           </w:tcPr>
           <w:p>
             <w:r>
-              <w:t xml:space="preserve">If specified, the corresponding time series property will be set to the number of selected time series after the command is executed.  This is useful in cases where following </w:t>
+              <w:t xml:space="preserve">If specified, the corresponding time series property will be set to the number of selected time series after </w:t>
             </w:r>
             <w:r>
               <w:lastRenderedPageBreak/>
-              <w:t xml:space="preserve">commands are wrapped in an </w:t>
+              <w:t xml:space="preserve">the command is executed.  This is useful in cases where following commands are wrapped in an </w:t>
             </w:r>
             <w:proofErr w:type="gramStart"/>
             <w:r>
@@ -1664,10 +1648,7 @@
               <w:t>command.</w:t>
             </w:r>
             <w:r>
-              <w:t xml:space="preserve">  </w:t>
-            </w:r>
-            <w:r>
-              <w:t xml:space="preserve">Can be specified using processor </w:t>
+              <w:t xml:space="preserve">  Can be specified using processor </w:t>
             </w:r>
             <w:r>
               <w:rPr>
@@ -1820,7 +1801,7 @@
           </w:p>
         </w:tc>
       </w:tr>
-      <w:bookmarkEnd w:id="0"/>
+      <w:bookmarkEnd w:id="1"/>
     </w:tbl>
     <w:p>
       <w:pPr>

</xml_diff>